<commit_message>
Modification de mon fichier Readme
</commit_message>
<xml_diff>
--- a/Readme.docx
+++ b/Readme.docx
@@ -187,6 +187,24 @@
       <w:r>
         <w:t xml:space="preserve">  </w:t>
       </w:r>
+      <w:hyperlink r:id="rId5" w:history="1">
+        <w:r>
+          <w:rPr>
+            <w:rStyle w:val="Lienhypertexte"/>
+          </w:rPr>
+          <w:t>https://mayou225.github.io/ASY1009_TP3_Zabo/</w:t>
+        </w:r>
+      </w:hyperlink>
+    </w:p>
+    <w:p>
+      <w:pPr>
+        <w:pStyle w:val="Paragraphedeliste"/>
+      </w:pPr>
+    </w:p>
+    <w:p>
+      <w:pPr>
+        <w:pStyle w:val="Paragraphedeliste"/>
+      </w:pPr>
     </w:p>
     <w:p>
       <w:pPr>

</xml_diff>